<commit_message>
cambios realizados a diagrama de recuperar cuenta
</commit_message>
<xml_diff>
--- a/Casos de uso/Gestión de usuarios/recuperar cuenta/recuperarCuenta.docx
+++ b/Casos de uso/Gestión de usuarios/recuperar cuenta/recuperarCuenta.docx
@@ -11,10 +11,10 @@
           <w:noProof/>
         </w:rPr>
         <w:drawing>
-          <wp:inline distT="0" distB="0" distL="0" distR="0" wp14:anchorId="503036FB" wp14:editId="0B053E94">
-            <wp:extent cx="5612130" cy="1648460"/>
-            <wp:effectExtent l="0" t="0" r="7620" b="8890"/>
-            <wp:docPr id="2" name="Imagen 2" descr="Diagrama&#10;&#10;Descripción generada automáticamente"/>
+          <wp:inline distT="0" distB="0" distL="0" distR="0" wp14:anchorId="38E97B5E" wp14:editId="3EB0F2BD">
+            <wp:extent cx="5610225" cy="1781175"/>
+            <wp:effectExtent l="0" t="0" r="9525" b="9525"/>
+            <wp:docPr id="3" name="Imagen 3"/>
             <wp:cNvGraphicFramePr>
               <a:graphicFrameLocks xmlns:a="http://schemas.openxmlformats.org/drawingml/2006/main" noChangeAspect="1"/>
             </wp:cNvGraphicFramePr>
@@ -22,8 +22,10 @@
               <a:graphicData uri="http://schemas.openxmlformats.org/drawingml/2006/picture">
                 <pic:pic xmlns:pic="http://schemas.openxmlformats.org/drawingml/2006/picture">
                   <pic:nvPicPr>
-                    <pic:cNvPr id="2" name="Imagen 2" descr="Diagrama&#10;&#10;Descripción generada automáticamente"/>
-                    <pic:cNvPicPr/>
+                    <pic:cNvPr id="0" name="Picture 2"/>
+                    <pic:cNvPicPr>
+                      <a:picLocks noChangeAspect="1" noChangeArrowheads="1"/>
+                    </pic:cNvPicPr>
                   </pic:nvPicPr>
                   <pic:blipFill>
                     <a:blip r:embed="rId5">
@@ -33,18 +35,23 @@
                         </a:ext>
                       </a:extLst>
                     </a:blip>
+                    <a:srcRect/>
                     <a:stretch>
                       <a:fillRect/>
                     </a:stretch>
                   </pic:blipFill>
-                  <pic:spPr>
+                  <pic:spPr bwMode="auto">
                     <a:xfrm>
                       <a:off x="0" y="0"/>
-                      <a:ext cx="5612130" cy="1648460"/>
+                      <a:ext cx="5610225" cy="1781175"/>
                     </a:xfrm>
                     <a:prstGeom prst="rect">
                       <a:avLst/>
                     </a:prstGeom>
+                    <a:noFill/>
+                    <a:ln>
+                      <a:noFill/>
+                    </a:ln>
                   </pic:spPr>
                 </pic:pic>
               </a:graphicData>
@@ -486,25 +493,6 @@
               <w:rPr>
                 <w:lang w:val="es-ES"/>
               </w:rPr>
-              <w:t>Iniciar sesión</w:t>
-            </w:r>
-          </w:p>
-          <w:p>
-            <w:pPr>
-              <w:pStyle w:val="Prrafodelista"/>
-              <w:numPr>
-                <w:ilvl w:val="0"/>
-                <w:numId w:val="4"/>
-              </w:numPr>
-              <w:spacing w:line="240" w:lineRule="auto"/>
-              <w:rPr>
-                <w:lang w:val="es-ES"/>
-              </w:rPr>
-            </w:pPr>
-            <w:r>
-              <w:rPr>
-                <w:lang w:val="es-ES"/>
-              </w:rPr>
               <w:t xml:space="preserve">Ver </w:t>
             </w:r>
             <w:r>
@@ -776,7 +764,13 @@
               <w:rPr>
                 <w:lang w:val="es-ES"/>
               </w:rPr>
-              <w:t>Iniciar sesión</w:t>
+              <w:t xml:space="preserve">Ver </w:t>
+            </w:r>
+            <w:r>
+              <w:rPr>
+                <w:lang w:val="es-ES"/>
+              </w:rPr>
+              <w:t>solicitudes de recuperación</w:t>
             </w:r>
           </w:p>
           <w:p>
@@ -795,13 +789,13 @@
               <w:rPr>
                 <w:lang w:val="es-ES"/>
               </w:rPr>
-              <w:t xml:space="preserve">Ver </w:t>
-            </w:r>
-            <w:r>
-              <w:rPr>
-                <w:lang w:val="es-ES"/>
-              </w:rPr>
-              <w:t>solicitudes de recuperación</w:t>
+              <w:t>Buscar usuario a</w:t>
+            </w:r>
+            <w:r>
+              <w:rPr>
+                <w:lang w:val="es-ES"/>
+              </w:rPr>
+              <w:t xml:space="preserve"> recuperar</w:t>
             </w:r>
           </w:p>
           <w:p>
@@ -820,13 +814,7 @@
               <w:rPr>
                 <w:lang w:val="es-ES"/>
               </w:rPr>
-              <w:t>Buscar usuario a</w:t>
-            </w:r>
-            <w:r>
-              <w:rPr>
-                <w:lang w:val="es-ES"/>
-              </w:rPr>
-              <w:t xml:space="preserve"> recuperar</w:t>
+              <w:t>Seleccionar usuario</w:t>
             </w:r>
           </w:p>
           <w:p>
@@ -845,26 +833,6 @@
               <w:rPr>
                 <w:lang w:val="es-ES"/>
               </w:rPr>
-              <w:t>Seleccionar usuario</w:t>
-            </w:r>
-          </w:p>
-          <w:p>
-            <w:pPr>
-              <w:pStyle w:val="Prrafodelista"/>
-              <w:numPr>
-                <w:ilvl w:val="0"/>
-                <w:numId w:val="5"/>
-              </w:numPr>
-              <w:spacing w:line="240" w:lineRule="auto"/>
-              <w:rPr>
-                <w:lang w:val="es-ES"/>
-              </w:rPr>
-            </w:pPr>
-            <w:r>
-              <w:rPr>
-                <w:lang w:val="es-ES"/>
-              </w:rPr>
-              <w:lastRenderedPageBreak/>
               <w:t xml:space="preserve">Dar clic en </w:t>
             </w:r>
             <w:r>
@@ -902,7 +870,6 @@
               <w:rPr>
                 <w:lang w:val="es-ES"/>
               </w:rPr>
-              <w:lastRenderedPageBreak/>
               <w:t>Realizar búsqueda de usuario</w:t>
             </w:r>
           </w:p>
@@ -994,6 +961,7 @@
                 <w:b/>
                 <w:lang w:val="es-ES"/>
               </w:rPr>
+              <w:lastRenderedPageBreak/>
               <w:t>POSTCONDICIÓN</w:t>
             </w:r>
           </w:p>

</xml_diff>